<commit_message>
Sun Nov 15 15:34:47 EET 2020
</commit_message>
<xml_diff>
--- a/combinatorics/comb.docx
+++ b/combinatorics/comb.docx
@@ -8,7 +8,7 @@
         <w:spacing w:after="80" w:line="240" w:lineRule="auto"/>
         <w:jc w:val="center"/>
         <w:rPr>
-          <w:rFonts w:ascii="Cambria Math" w:hAnsi="Cambria Math" w:cs="David"/>
+          <w:rFonts w:ascii="Cambria Math" w:hAnsi="Cambria Math" w:cs="David" w:hint="cs"/>
           <w:b/>
           <w:bCs/>
           <w:sz w:val="42"/>
@@ -41,7 +41,20 @@
           <w:u w:val="single"/>
           <w:rtl/>
         </w:rPr>
-        <w:t xml:space="preserve"> חשיבות לסדר</w:t>
+        <w:t xml:space="preserve"> חשיבות לסד</w:t>
+      </w:r>
+      <w:r>
+        <w:rPr>
+          <w:rFonts w:ascii="Cambria Math" w:hAnsi="Cambria Math" w:cs="David" w:hint="cs"/>
+          <w:b/>
+          <w:bCs/>
+          <w:sz w:val="42"/>
+          <w:szCs w:val="42"/>
+          <w:highlight w:val="yellow"/>
+          <w:u w:val="single"/>
+          <w:rtl/>
+        </w:rPr>
+        <w:t>ר = פרמוטציה</w:t>
       </w:r>
     </w:p>
     <w:p>
@@ -181,9 +194,9 @@
           <w:rFonts w:ascii="David" w:hAnsi="David" w:cs="David"/>
           <w:b/>
           <w:bCs/>
+          <w:i/>
           <w:sz w:val="34"/>
           <w:szCs w:val="34"/>
-          <w:rtl/>
         </w:rPr>
       </w:pPr>
       <w:r>
@@ -197,6 +210,41 @@
         </w:rPr>
         <w:t>תמורה בלי חזרות</w:t>
       </w:r>
+      <w:r>
+        <w:rPr>
+          <w:rFonts w:ascii="David" w:hAnsi="David" w:cs="David" w:hint="cs"/>
+          <w:b/>
+          <w:bCs/>
+          <w:sz w:val="34"/>
+          <w:szCs w:val="34"/>
+          <w:rtl/>
+        </w:rPr>
+        <w:t xml:space="preserve">: </w:t>
+      </w:r>
+      <m:oMath>
+        <m:r>
+          <m:rPr>
+            <m:sty m:val="bi"/>
+          </m:rPr>
+          <w:rPr>
+            <w:rFonts w:ascii="Cambria Math" w:hAnsi="Cambria Math"/>
+            <w:sz w:val="34"/>
+            <w:szCs w:val="34"/>
+          </w:rPr>
+          <m:t>P</m:t>
+        </m:r>
+        <m:r>
+          <m:rPr>
+            <m:sty m:val="bi"/>
+          </m:rPr>
+          <w:rPr>
+            <w:rFonts w:ascii="Cambria Math" w:hAnsi="Cambria Math"/>
+            <w:sz w:val="34"/>
+            <w:szCs w:val="34"/>
+          </w:rPr>
+          <m:t>(n)</m:t>
+        </m:r>
+      </m:oMath>
     </w:p>
     <w:p>
       <w:pPr>
@@ -1070,6 +1118,17 @@
         <w:bidi/>
         <w:spacing w:after="80" w:line="240" w:lineRule="auto"/>
         <w:rPr>
+          <w:rFonts w:ascii="Cambria Math" w:hAnsi="Cambria Math" w:cs="David"/>
+          <w:sz w:val="20"/>
+          <w:szCs w:val="20"/>
+        </w:rPr>
+      </w:pPr>
+    </w:p>
+    <w:p>
+      <w:pPr>
+        <w:bidi/>
+        <w:spacing w:after="80" w:line="240" w:lineRule="auto"/>
+        <w:rPr>
           <w:rFonts w:ascii="Cambria Math" w:eastAsiaTheme="minorEastAsia" w:hAnsi="Cambria Math" w:cs="David"/>
           <w:sz w:val="20"/>
           <w:szCs w:val="20"/>
@@ -1301,7 +1360,7 @@
         <w:spacing w:after="80" w:line="360" w:lineRule="auto"/>
         <w:jc w:val="center"/>
         <w:rPr>
-          <w:rFonts w:ascii="David" w:hAnsi="David" w:cs="David"/>
+          <w:rFonts w:ascii="David" w:hAnsi="David" w:cs="David" w:hint="cs"/>
           <w:b/>
           <w:bCs/>
           <w:sz w:val="34"/>
@@ -1319,6 +1378,30 @@
         </w:rPr>
         <w:t>פרמוטציה בלי חזרות</w:t>
       </w:r>
+      <w:r>
+        <w:rPr>
+          <w:rFonts w:ascii="David" w:hAnsi="David" w:cs="David" w:hint="cs"/>
+          <w:b/>
+          <w:bCs/>
+          <w:sz w:val="34"/>
+          <w:szCs w:val="34"/>
+          <w:rtl/>
+        </w:rPr>
+        <w:t xml:space="preserve">: </w:t>
+      </w:r>
+      <m:oMath>
+        <m:r>
+          <m:rPr>
+            <m:sty m:val="bi"/>
+          </m:rPr>
+          <w:rPr>
+            <w:rFonts w:ascii="Cambria Math" w:hAnsi="Cambria Math" w:cs="David"/>
+            <w:sz w:val="34"/>
+            <w:szCs w:val="34"/>
+          </w:rPr>
+          <m:t>P(n,k)</m:t>
+        </m:r>
+      </m:oMath>
     </w:p>
     <w:p>
       <w:pPr>
@@ -2182,6 +2265,17 @@
           <w:szCs w:val="20"/>
         </w:rPr>
       </w:pPr>
+    </w:p>
+    <w:p>
+      <w:pPr>
+        <w:bidi/>
+        <w:spacing w:after="80" w:line="240" w:lineRule="auto"/>
+        <w:rPr>
+          <w:rFonts w:ascii="Cambria Math" w:eastAsiaTheme="minorEastAsia" w:hAnsi="Cambria Math" w:cs="David"/>
+          <w:sz w:val="18"/>
+          <w:szCs w:val="18"/>
+        </w:rPr>
+      </w:pPr>
       <w:r>
         <w:rPr>
           <w:rFonts w:ascii="Cambria Math" w:hAnsi="Cambria Math" w:cs="David" w:hint="cs"/>
@@ -2206,97 +2300,204 @@
           <w:sz w:val="20"/>
           <w:szCs w:val="20"/>
         </w:rPr>
+        <w:t>k</w:t>
+      </w:r>
+      <w:r>
+        <w:rPr>
+          <w:rFonts w:ascii="Cambria Math" w:hAnsi="Cambria Math" w:cs="David" w:hint="cs"/>
+          <w:sz w:val="20"/>
+          <w:szCs w:val="20"/>
+          <w:rtl/>
+        </w:rPr>
+        <w:t xml:space="preserve"> אותיות </w:t>
+      </w:r>
+      <w:r>
+        <w:rPr>
+          <w:rFonts w:ascii="Cambria Math" w:hAnsi="Cambria Math" w:cs="David" w:hint="cs"/>
+          <w:sz w:val="20"/>
+          <w:szCs w:val="20"/>
+          <w:rtl/>
+        </w:rPr>
+        <w:t xml:space="preserve">שונות </w:t>
+      </w:r>
+      <w:r>
+        <w:rPr>
+          <w:rFonts w:ascii="Cambria Math" w:hAnsi="Cambria Math" w:cs="David" w:hint="cs"/>
+          <w:sz w:val="20"/>
+          <w:szCs w:val="20"/>
+          <w:rtl/>
+        </w:rPr>
+        <w:t>מתוך</w:t>
+      </w:r>
+      <w:r>
+        <w:rPr>
+          <w:rFonts w:ascii="Cambria Math" w:hAnsi="Cambria Math" w:cs="David" w:hint="cs"/>
+          <w:sz w:val="20"/>
+          <w:szCs w:val="20"/>
+          <w:rtl/>
+        </w:rPr>
+        <w:t xml:space="preserve"> </w:t>
+      </w:r>
+      <w:r>
+        <w:rPr>
+          <w:rFonts w:ascii="Cambria Math" w:hAnsi="Cambria Math" w:cs="David"/>
+          <w:sz w:val="20"/>
+          <w:szCs w:val="20"/>
+        </w:rPr>
+        <w:t>n</w:t>
+      </w:r>
+      <w:r>
+        <w:rPr>
+          <w:rFonts w:ascii="Cambria Math" w:hAnsi="Cambria Math" w:cs="David" w:hint="cs"/>
+          <w:sz w:val="20"/>
+          <w:szCs w:val="20"/>
+          <w:rtl/>
+        </w:rPr>
+        <w:t xml:space="preserve"> בלי החזרה</w:t>
+      </w:r>
+      <w:r>
+        <w:rPr>
+          <w:rFonts w:ascii="Cambria Math" w:hAnsi="Cambria Math" w:cs="David" w:hint="cs"/>
+          <w:sz w:val="20"/>
+          <w:szCs w:val="20"/>
+          <w:rtl/>
+        </w:rPr>
+        <w:t xml:space="preserve">? </w:t>
+      </w:r>
+      <w:r>
+        <w:rPr>
+          <w:rFonts w:ascii="Cambria Math" w:eastAsiaTheme="minorEastAsia" w:hAnsi="Cambria Math" w:cs="David" w:hint="cs"/>
+          <w:sz w:val="20"/>
+          <w:szCs w:val="20"/>
+        </w:rPr>
+        <w:t xml:space="preserve">  </w:t>
+      </w:r>
+      <w:r>
+        <w:rPr>
+          <w:rFonts w:ascii="Cambria Math" w:eastAsiaTheme="minorEastAsia" w:hAnsi="Cambria Math" w:cs="David"/>
+          <w:sz w:val="20"/>
+          <w:szCs w:val="20"/>
+        </w:rPr>
+        <w:t xml:space="preserve">  </w:t>
+      </w:r>
+      <w:r>
+        <w:rPr>
+          <w:rFonts w:ascii="Cambria Math" w:eastAsiaTheme="minorEastAsia" w:hAnsi="Cambria Math" w:cs="David" w:hint="cs"/>
+          <w:sz w:val="20"/>
+          <w:szCs w:val="20"/>
+        </w:rPr>
+        <w:t xml:space="preserve"> </w:t>
+      </w:r>
+      <w:r>
+        <w:rPr>
+          <w:rFonts w:ascii="Cambria Math" w:eastAsiaTheme="minorEastAsia" w:hAnsi="Cambria Math" w:cs="David" w:hint="cs"/>
+          <w:sz w:val="20"/>
+          <w:szCs w:val="20"/>
+          <w:rtl/>
+        </w:rPr>
+        <w:t xml:space="preserve"> </w:t>
+      </w:r>
+      <w:r>
+        <w:rPr>
+          <w:rFonts w:ascii="Cambria Math" w:eastAsiaTheme="minorEastAsia" w:hAnsi="Cambria Math" w:cs="David" w:hint="cs"/>
+          <w:sz w:val="20"/>
+          <w:szCs w:val="20"/>
+        </w:rPr>
+        <w:t xml:space="preserve">  </w:t>
+      </w:r>
+      <w:r>
+        <w:rPr>
+          <w:rFonts w:ascii="Cambria Math" w:eastAsiaTheme="minorEastAsia" w:hAnsi="Cambria Math" w:cs="David" w:hint="cs"/>
+          <w:iCs/>
+          <w:sz w:val="20"/>
+          <w:szCs w:val="20"/>
+        </w:rPr>
+        <w:t xml:space="preserve">    </w:t>
+      </w:r>
+    </w:p>
+    <w:p>
+      <w:pPr>
+        <w:bidi/>
+        <w:spacing w:after="80" w:line="240" w:lineRule="auto"/>
+        <w:rPr>
+          <w:rFonts w:ascii="Cambria Math" w:hAnsi="Cambria Math" w:cs="David"/>
+          <w:color w:val="767171" w:themeColor="background2" w:themeShade="80"/>
+          <w:sz w:val="20"/>
+          <w:szCs w:val="20"/>
+        </w:rPr>
+      </w:pPr>
+      <w:r>
+        <w:rPr>
+          <w:rFonts w:ascii="Cambria Math" w:hAnsi="Cambria Math" w:cs="David"/>
+          <w:color w:val="767171" w:themeColor="background2" w:themeShade="80"/>
+          <w:sz w:val="20"/>
+          <w:szCs w:val="20"/>
+        </w:rPr>
+        <w:tab/>
+      </w:r>
+      <w:r>
+        <w:rPr>
+          <w:rFonts w:ascii="Cambria Math" w:hAnsi="Cambria Math" w:cs="David" w:hint="cs"/>
+          <w:color w:val="767171" w:themeColor="background2" w:themeShade="80"/>
+          <w:sz w:val="20"/>
+          <w:szCs w:val="20"/>
+          <w:rtl/>
+        </w:rPr>
+        <w:t xml:space="preserve">לסדר </w:t>
+      </w:r>
+      <w:r>
+        <w:rPr>
+          <w:rFonts w:ascii="Cambria Math" w:hAnsi="Cambria Math" w:cs="David"/>
+          <w:color w:val="767171" w:themeColor="background2" w:themeShade="80"/>
+          <w:sz w:val="20"/>
+          <w:szCs w:val="20"/>
+        </w:rPr>
         <w:t>k=2</w:t>
       </w:r>
       <w:r>
         <w:rPr>
           <w:rFonts w:ascii="Cambria Math" w:hAnsi="Cambria Math" w:cs="David" w:hint="cs"/>
+          <w:color w:val="767171" w:themeColor="background2" w:themeShade="80"/>
           <w:sz w:val="20"/>
           <w:szCs w:val="20"/>
           <w:rtl/>
         </w:rPr>
-        <w:t xml:space="preserve"> אותיות </w:t>
+        <w:t xml:space="preserve"> אותיות שונות מתוך </w:t>
+      </w:r>
+      <w:r>
+        <w:rPr>
+          <w:rFonts w:ascii="Cambria Math" w:hAnsi="Cambria Math" w:cs="David"/>
+          <w:color w:val="767171" w:themeColor="background2" w:themeShade="80"/>
+          <w:sz w:val="20"/>
+          <w:szCs w:val="20"/>
+        </w:rPr>
+        <w:t>n=3</w:t>
       </w:r>
       <w:r>
         <w:rPr>
           <w:rFonts w:ascii="Cambria Math" w:hAnsi="Cambria Math" w:cs="David" w:hint="cs"/>
+          <w:color w:val="767171" w:themeColor="background2" w:themeShade="80"/>
           <w:sz w:val="20"/>
           <w:szCs w:val="20"/>
           <w:rtl/>
         </w:rPr>
-        <w:t xml:space="preserve">שונות </w:t>
+        <w:t xml:space="preserve"> בלי החזרה</w:t>
       </w:r>
       <w:r>
         <w:rPr>
           <w:rFonts w:ascii="Cambria Math" w:hAnsi="Cambria Math" w:cs="David" w:hint="cs"/>
+          <w:color w:val="767171" w:themeColor="background2" w:themeShade="80"/>
           <w:sz w:val="20"/>
           <w:szCs w:val="20"/>
           <w:rtl/>
         </w:rPr>
-        <w:t xml:space="preserve">מתוך </w:t>
-      </w:r>
-      <w:r>
-        <w:rPr>
-          <w:rFonts w:ascii="Cambria Math" w:hAnsi="Cambria Math" w:cs="David"/>
-          <w:sz w:val="20"/>
-          <w:szCs w:val="20"/>
-        </w:rPr>
-        <w:t>n=3</w:t>
-      </w:r>
-      <w:r>
-        <w:rPr>
-          <w:rFonts w:ascii="Cambria Math" w:hAnsi="Cambria Math" w:cs="David" w:hint="cs"/>
-          <w:sz w:val="20"/>
-          <w:szCs w:val="20"/>
-          <w:rtl/>
-        </w:rPr>
-        <w:t xml:space="preserve">? </w:t>
-      </w:r>
-      <w:r>
-        <w:rPr>
-          <w:rFonts w:ascii="Cambria Math" w:eastAsiaTheme="minorEastAsia" w:hAnsi="Cambria Math" w:cs="David" w:hint="cs"/>
-          <w:sz w:val="20"/>
-          <w:szCs w:val="20"/>
-        </w:rPr>
-        <w:t xml:space="preserve">  </w:t>
-      </w:r>
-      <w:r>
-        <w:rPr>
-          <w:rFonts w:ascii="Cambria Math" w:eastAsiaTheme="minorEastAsia" w:hAnsi="Cambria Math" w:cs="David"/>
-          <w:sz w:val="20"/>
-          <w:szCs w:val="20"/>
-        </w:rPr>
-        <w:t xml:space="preserve">  </w:t>
-      </w:r>
-      <w:r>
-        <w:rPr>
-          <w:rFonts w:ascii="Cambria Math" w:eastAsiaTheme="minorEastAsia" w:hAnsi="Cambria Math" w:cs="David" w:hint="cs"/>
-          <w:sz w:val="20"/>
-          <w:szCs w:val="20"/>
-        </w:rPr>
-        <w:t xml:space="preserve"> </w:t>
-      </w:r>
-      <w:r>
-        <w:rPr>
-          <w:rFonts w:ascii="Cambria Math" w:eastAsiaTheme="minorEastAsia" w:hAnsi="Cambria Math" w:cs="David" w:hint="cs"/>
-          <w:sz w:val="20"/>
-          <w:szCs w:val="20"/>
-          <w:rtl/>
-        </w:rPr>
-        <w:t xml:space="preserve"> </w:t>
-      </w:r>
-      <w:r>
-        <w:rPr>
-          <w:rFonts w:ascii="Cambria Math" w:eastAsiaTheme="minorEastAsia" w:hAnsi="Cambria Math" w:cs="David" w:hint="cs"/>
-          <w:sz w:val="20"/>
-          <w:szCs w:val="20"/>
-        </w:rPr>
-        <w:t xml:space="preserve">  </w:t>
+        <w:t xml:space="preserve">: </w:t>
       </w:r>
       <m:oMath>
         <m:r>
           <w:rPr>
             <w:rFonts w:ascii="Cambria Math" w:hAnsi="Cambria Math" w:cs="David"/>
+            <w:color w:val="767171" w:themeColor="background2" w:themeShade="80"/>
             <w:sz w:val="20"/>
             <w:szCs w:val="20"/>
           </w:rPr>
@@ -2308,7 +2509,7 @@
               <w:rPr>
                 <w:rFonts w:ascii="Cambria Math" w:hAnsi="Cambria Math" w:cs="David"/>
                 <w:i/>
-                <w:iCs/>
+                <w:color w:val="767171" w:themeColor="background2" w:themeShade="80"/>
                 <w:sz w:val="20"/>
                 <w:szCs w:val="20"/>
               </w:rPr>
@@ -2318,6 +2519,7 @@
             <m:r>
               <w:rPr>
                 <w:rFonts w:ascii="Cambria Math" w:hAnsi="Cambria Math" w:cs="David"/>
+                <w:color w:val="767171" w:themeColor="background2" w:themeShade="80"/>
                 <w:sz w:val="20"/>
                 <w:szCs w:val="20"/>
               </w:rPr>
@@ -2326,11 +2528,9 @@
           </m:e>
         </m:d>
         <m:r>
-          <m:rPr>
-            <m:sty m:val="p"/>
-          </m:rPr>
           <w:rPr>
             <w:rFonts w:ascii="Cambria Math" w:hAnsi="Cambria Math" w:cs="David"/>
+            <w:color w:val="767171" w:themeColor="background2" w:themeShade="80"/>
             <w:sz w:val="20"/>
             <w:szCs w:val="20"/>
           </w:rPr>
@@ -2339,197 +2539,285 @@
       </m:oMath>
       <w:r>
         <w:rPr>
-          <w:rFonts w:ascii="Cambria Math" w:eastAsiaTheme="minorEastAsia" w:hAnsi="Cambria Math" w:cs="David" w:hint="cs"/>
-          <w:iCs/>
-          <w:sz w:val="20"/>
-          <w:szCs w:val="20"/>
-        </w:rPr>
-        <w:t xml:space="preserve">    </w:t>
-      </w:r>
-      <w:r>
-        <w:rPr>
-          <w:rFonts w:ascii="Cambria Math" w:eastAsiaTheme="minorEastAsia" w:hAnsi="Cambria Math" w:cs="David" w:hint="cs"/>
-          <w:iCs/>
-          <w:sz w:val="20"/>
-          <w:szCs w:val="20"/>
+          <w:rFonts w:ascii="Cambria Math" w:eastAsiaTheme="minorEastAsia" w:hAnsi="Cambria Math" w:cs="David"/>
+          <w:color w:val="767171" w:themeColor="background2" w:themeShade="80"/>
+          <w:sz w:val="20"/>
+          <w:szCs w:val="20"/>
+        </w:rPr>
+        <w:br/>
+      </w:r>
+      <w:r>
+        <w:rPr>
+          <w:rFonts w:ascii="Cambria Math" w:eastAsiaTheme="minorEastAsia" w:hAnsi="Cambria Math" w:cs="David"/>
+          <w:color w:val="767171" w:themeColor="background2" w:themeShade="80"/>
+          <w:sz w:val="20"/>
+          <w:szCs w:val="20"/>
+        </w:rPr>
+        <w:tab/>
+      </w:r>
+      <w:r>
+        <w:rPr>
+          <w:rFonts w:ascii="Cambria Math" w:eastAsiaTheme="minorEastAsia" w:hAnsi="Cambria Math" w:cs="David"/>
+          <w:strike/>
+          <w:color w:val="D0CECE" w:themeColor="background2" w:themeShade="E6"/>
+          <w:sz w:val="20"/>
+          <w:szCs w:val="20"/>
+        </w:rPr>
+        <w:t>AA</w:t>
+      </w:r>
+      <w:r>
+        <w:rPr>
+          <w:rFonts w:ascii="Cambria Math" w:eastAsiaTheme="minorEastAsia" w:hAnsi="Cambria Math" w:cs="David"/>
+          <w:color w:val="767171" w:themeColor="background2" w:themeShade="80"/>
+          <w:sz w:val="20"/>
+          <w:szCs w:val="20"/>
+        </w:rPr>
+        <w:t xml:space="preserve"> AB AC</w:t>
+      </w:r>
+      <w:r>
+        <w:rPr>
+          <w:rFonts w:ascii="Cambria Math" w:eastAsiaTheme="minorEastAsia" w:hAnsi="Cambria Math" w:cs="David"/>
+          <w:color w:val="767171" w:themeColor="background2" w:themeShade="80"/>
+          <w:sz w:val="20"/>
+          <w:szCs w:val="20"/>
+        </w:rPr>
+        <w:br/>
+      </w:r>
+      <w:r>
+        <w:rPr>
+          <w:rFonts w:ascii="Cambria Math" w:eastAsiaTheme="minorEastAsia" w:hAnsi="Cambria Math" w:cs="David"/>
+          <w:color w:val="767171" w:themeColor="background2" w:themeShade="80"/>
+          <w:sz w:val="20"/>
+          <w:szCs w:val="20"/>
+        </w:rPr>
+        <w:tab/>
+        <w:t xml:space="preserve">BA </w:t>
+      </w:r>
+      <w:r>
+        <w:rPr>
+          <w:rFonts w:ascii="Cambria Math" w:eastAsiaTheme="minorEastAsia" w:hAnsi="Cambria Math" w:cs="David"/>
+          <w:strike/>
+          <w:color w:val="D0CECE" w:themeColor="background2" w:themeShade="E6"/>
+          <w:sz w:val="20"/>
+          <w:szCs w:val="20"/>
+        </w:rPr>
+        <w:t>BB</w:t>
+      </w:r>
+      <w:r>
+        <w:rPr>
+          <w:rFonts w:ascii="Cambria Math" w:eastAsiaTheme="minorEastAsia" w:hAnsi="Cambria Math" w:cs="David"/>
+          <w:color w:val="767171" w:themeColor="background2" w:themeShade="80"/>
+          <w:sz w:val="20"/>
+          <w:szCs w:val="20"/>
+        </w:rPr>
+        <w:t xml:space="preserve"> BC</w:t>
+      </w:r>
+      <w:r>
+        <w:rPr>
+          <w:rFonts w:ascii="Cambria Math" w:eastAsiaTheme="minorEastAsia" w:hAnsi="Cambria Math" w:cs="David"/>
+          <w:color w:val="767171" w:themeColor="background2" w:themeShade="80"/>
+          <w:sz w:val="20"/>
+          <w:szCs w:val="20"/>
+        </w:rPr>
+        <w:br/>
+      </w:r>
+      <w:r>
+        <w:rPr>
+          <w:rFonts w:ascii="Cambria Math" w:eastAsiaTheme="minorEastAsia" w:hAnsi="Cambria Math" w:cs="David"/>
+          <w:color w:val="767171" w:themeColor="background2" w:themeShade="80"/>
+          <w:sz w:val="20"/>
+          <w:szCs w:val="20"/>
+        </w:rPr>
+        <w:tab/>
+        <w:t xml:space="preserve">CA CB </w:t>
+      </w:r>
+      <w:r>
+        <w:rPr>
+          <w:rFonts w:ascii="Cambria Math" w:eastAsiaTheme="minorEastAsia" w:hAnsi="Cambria Math" w:cs="David"/>
+          <w:strike/>
+          <w:color w:val="D0CECE" w:themeColor="background2" w:themeShade="E6"/>
+          <w:sz w:val="20"/>
+          <w:szCs w:val="20"/>
+        </w:rPr>
+        <w:t>CC</w:t>
+      </w:r>
+    </w:p>
+    <w:p>
+      <w:pPr>
+        <w:bidi/>
+        <w:spacing w:after="80" w:line="360" w:lineRule="auto"/>
+        <w:jc w:val="center"/>
+        <w:rPr>
+          <w:rFonts w:ascii="Cambria Math" w:hAnsi="Cambria Math" w:cs="David"/>
+        </w:rPr>
+      </w:pPr>
+      <w:bookmarkStart w:id="3" w:name="_Hlk55304064"/>
+    </w:p>
+    <w:p>
+      <w:pPr>
+        <w:bidi/>
+        <w:spacing w:after="80" w:line="360" w:lineRule="auto"/>
+        <w:jc w:val="center"/>
+        <w:rPr>
+          <w:rFonts w:ascii="Cambria Math" w:eastAsiaTheme="minorEastAsia" w:hAnsi="Cambria Math" w:cs="David"/>
+          <w:b/>
+          <w:sz w:val="24"/>
+          <w:szCs w:val="24"/>
+        </w:rPr>
+      </w:pPr>
+      <w:r>
+        <w:rPr>
+          <w:rFonts w:ascii="David" w:hAnsi="David" w:cs="David" w:hint="cs"/>
+          <w:b/>
+          <w:bCs/>
+          <w:sz w:val="34"/>
+          <w:szCs w:val="34"/>
           <w:rtl/>
         </w:rPr>
-        <w:t xml:space="preserve">  </w:t>
-      </w:r>
-      <w:r>
-        <w:rPr>
-          <w:rFonts w:ascii="Cambria Math" w:eastAsiaTheme="minorEastAsia" w:hAnsi="Cambria Math" w:cs="David"/>
-          <w:iCs/>
-          <w:sz w:val="20"/>
-          <w:szCs w:val="20"/>
-        </w:rPr>
-        <w:t xml:space="preserve"> </w:t>
-      </w:r>
-      <w:r>
-        <w:rPr>
-          <w:rFonts w:ascii="Cambria Math" w:eastAsiaTheme="minorEastAsia" w:hAnsi="Cambria Math" w:cs="David" w:hint="cs"/>
-          <w:iCs/>
-          <w:sz w:val="20"/>
-          <w:szCs w:val="20"/>
+        <w:t>סידור</w:t>
+      </w:r>
+      <w:r>
+        <w:rPr>
+          <w:rFonts w:ascii="David" w:hAnsi="David" w:cs="David" w:hint="cs"/>
+          <w:b/>
+          <w:bCs/>
+          <w:sz w:val="34"/>
+          <w:szCs w:val="34"/>
           <w:rtl/>
         </w:rPr>
-        <w:t xml:space="preserve">  </w:t>
-      </w:r>
-      <w:r>
-        <w:rPr>
-          <w:rFonts w:ascii="Cambria Math" w:eastAsiaTheme="minorEastAsia" w:hAnsi="Cambria Math" w:cs="David" w:hint="cs"/>
-          <w:iCs/>
-          <w:sz w:val="20"/>
-          <w:szCs w:val="20"/>
-        </w:rPr>
-        <w:t xml:space="preserve"> </w:t>
-      </w:r>
-      <w:r>
-        <w:rPr>
-          <w:rFonts w:ascii="Cambria Math" w:eastAsiaTheme="minorEastAsia" w:hAnsi="Cambria Math" w:cs="David" w:hint="cs"/>
-          <w:iCs/>
-          <w:sz w:val="20"/>
-          <w:szCs w:val="20"/>
+        <w:t xml:space="preserve"> עם חזרות</w:t>
+      </w:r>
+      <w:bookmarkEnd w:id="3"/>
+      <w:r>
+        <w:rPr>
+          <w:rFonts w:ascii="David" w:hAnsi="David" w:cs="David" w:hint="cs"/>
+          <w:b/>
+          <w:bCs/>
+          <w:sz w:val="34"/>
+          <w:szCs w:val="34"/>
           <w:rtl/>
         </w:rPr>
-        <w:t xml:space="preserve"> </w:t>
-      </w:r>
-      <w:r>
-        <w:rPr>
-          <w:rFonts w:ascii="Cambria Math" w:eastAsiaTheme="minorEastAsia" w:hAnsi="Cambria Math" w:cs="David" w:hint="cs"/>
-          <w:iCs/>
-          <w:sz w:val="20"/>
-          <w:szCs w:val="20"/>
-        </w:rPr>
-        <w:t xml:space="preserve"> </w:t>
+        <w:t xml:space="preserve">: </w:t>
       </w:r>
       <m:oMath>
-        <m:m>
-          <m:mPr>
-            <m:mcs>
-              <m:mc>
-                <m:mcPr>
-                  <m:count m:val="2"/>
-                  <m:mcJc m:val="center"/>
-                </m:mcPr>
-              </m:mc>
-            </m:mcs>
+        <m:r>
+          <m:rPr>
+            <m:sty m:val="bi"/>
+          </m:rPr>
+          <w:rPr>
+            <w:rFonts w:ascii="Cambria Math" w:hAnsi="Cambria Math" w:cs="David"/>
+            <w:sz w:val="34"/>
+            <w:szCs w:val="34"/>
+          </w:rPr>
+          <m:t>P(n;</m:t>
+        </m:r>
+        <m:sSub>
+          <m:sSubPr>
             <m:ctrlPr>
               <w:rPr>
-                <w:rFonts w:ascii="Cambria Math" w:eastAsiaTheme="minorEastAsia" w:hAnsi="Cambria Math" w:cs="David"/>
-                <w:sz w:val="18"/>
-                <w:szCs w:val="18"/>
+                <w:rFonts w:ascii="Cambria Math" w:hAnsi="Cambria Math" w:cs="David"/>
+                <w:b/>
+                <w:bCs/>
+                <w:i/>
+                <w:sz w:val="34"/>
+                <w:szCs w:val="34"/>
               </w:rPr>
             </m:ctrlPr>
-          </m:mPr>
-          <m:mr>
-            <m:e>
-              <m:r>
-                <m:rPr>
-                  <m:sty m:val="p"/>
-                </m:rPr>
-                <w:rPr>
-                  <w:rFonts w:ascii="Cambria Math" w:eastAsiaTheme="minorEastAsia" w:hAnsi="Cambria Math" w:cs="David"/>
-                  <w:sz w:val="18"/>
-                  <w:szCs w:val="18"/>
-                </w:rPr>
-                <m:t>AB</m:t>
-              </m:r>
-            </m:e>
-            <m:e>
-              <m:r>
-                <m:rPr>
-                  <m:sty m:val="p"/>
-                </m:rPr>
-                <w:rPr>
-                  <w:rFonts w:ascii="Cambria Math" w:eastAsiaTheme="minorEastAsia" w:hAnsi="Cambria Math" w:cs="David"/>
-                  <w:sz w:val="18"/>
-                  <w:szCs w:val="18"/>
-                </w:rPr>
-                <m:t>BA</m:t>
-              </m:r>
-            </m:e>
-          </m:mr>
-          <m:mr>
-            <m:e>
-              <m:r>
-                <m:rPr>
-                  <m:sty m:val="p"/>
-                </m:rPr>
-                <w:rPr>
-                  <w:rFonts w:ascii="Cambria Math" w:eastAsiaTheme="minorEastAsia" w:hAnsi="Cambria Math" w:cs="David"/>
-                  <w:sz w:val="18"/>
-                  <w:szCs w:val="18"/>
-                </w:rPr>
-                <m:t>AC</m:t>
-              </m:r>
-            </m:e>
-            <m:e>
-              <m:r>
-                <m:rPr>
-                  <m:sty m:val="p"/>
-                </m:rPr>
-                <w:rPr>
-                  <w:rFonts w:ascii="Cambria Math" w:eastAsiaTheme="minorEastAsia" w:hAnsi="Cambria Math" w:cs="David"/>
-                  <w:sz w:val="18"/>
-                  <w:szCs w:val="18"/>
-                </w:rPr>
-                <m:t>CA</m:t>
-              </m:r>
-            </m:e>
-          </m:mr>
-          <m:mr>
-            <m:e>
-              <m:r>
-                <m:rPr>
-                  <m:sty m:val="p"/>
-                </m:rPr>
-                <w:rPr>
-                  <w:rFonts w:ascii="Cambria Math" w:eastAsiaTheme="minorEastAsia" w:hAnsi="Cambria Math" w:cs="David"/>
-                  <w:sz w:val="18"/>
-                  <w:szCs w:val="18"/>
-                </w:rPr>
-                <m:t>BC</m:t>
-              </m:r>
-            </m:e>
-            <m:e>
-              <m:r>
-                <m:rPr>
-                  <m:sty m:val="p"/>
-                </m:rPr>
-                <w:rPr>
-                  <w:rFonts w:ascii="Cambria Math" w:eastAsiaTheme="minorEastAsia" w:hAnsi="Cambria Math" w:cs="David"/>
-                  <w:sz w:val="20"/>
-                  <w:szCs w:val="20"/>
-                </w:rPr>
-                <m:t>CB</m:t>
-              </m:r>
-            </m:e>
-          </m:mr>
-        </m:m>
+          </m:sSubPr>
+          <m:e>
+            <m:r>
+              <m:rPr>
+                <m:sty m:val="bi"/>
+              </m:rPr>
+              <w:rPr>
+                <w:rFonts w:ascii="Cambria Math" w:hAnsi="Cambria Math" w:cs="David"/>
+                <w:sz w:val="34"/>
+                <w:szCs w:val="34"/>
+              </w:rPr>
+              <m:t>k</m:t>
+            </m:r>
+          </m:e>
+          <m:sub>
+            <m:r>
+              <m:rPr>
+                <m:sty m:val="bi"/>
+              </m:rPr>
+              <w:rPr>
+                <w:rFonts w:ascii="Cambria Math" w:hAnsi="Cambria Math" w:cs="David"/>
+                <w:sz w:val="34"/>
+                <w:szCs w:val="34"/>
+              </w:rPr>
+              <m:t>1</m:t>
+            </m:r>
+          </m:sub>
+        </m:sSub>
+        <m:r>
+          <m:rPr>
+            <m:sty m:val="bi"/>
+          </m:rPr>
+          <w:rPr>
+            <w:rFonts w:ascii="Cambria Math" w:hAnsi="Cambria Math" w:cs="David"/>
+            <w:sz w:val="34"/>
+            <w:szCs w:val="34"/>
+          </w:rPr>
+          <m:t>…</m:t>
+        </m:r>
+        <m:sSub>
+          <m:sSubPr>
+            <m:ctrlPr>
+              <w:rPr>
+                <w:rFonts w:ascii="Cambria Math" w:hAnsi="Cambria Math" w:cs="David"/>
+                <w:b/>
+                <w:bCs/>
+                <w:i/>
+                <w:sz w:val="34"/>
+                <w:szCs w:val="34"/>
+              </w:rPr>
+            </m:ctrlPr>
+          </m:sSubPr>
+          <m:e>
+            <m:r>
+              <m:rPr>
+                <m:sty m:val="bi"/>
+              </m:rPr>
+              <w:rPr>
+                <w:rFonts w:ascii="Cambria Math" w:hAnsi="Cambria Math" w:cs="David"/>
+                <w:sz w:val="34"/>
+                <w:szCs w:val="34"/>
+              </w:rPr>
+              <m:t>k</m:t>
+            </m:r>
+          </m:e>
+          <m:sub>
+            <m:r>
+              <m:rPr>
+                <m:sty m:val="bi"/>
+              </m:rPr>
+              <w:rPr>
+                <w:rFonts w:ascii="Cambria Math" w:hAnsi="Cambria Math" w:cs="David"/>
+                <w:sz w:val="34"/>
+                <w:szCs w:val="34"/>
+              </w:rPr>
+              <m:t>n</m:t>
+            </m:r>
+          </m:sub>
+        </m:sSub>
+        <m:r>
+          <m:rPr>
+            <m:sty m:val="bi"/>
+          </m:rPr>
+          <w:rPr>
+            <w:rFonts w:ascii="Cambria Math" w:hAnsi="Cambria Math" w:cs="David"/>
+            <w:sz w:val="34"/>
+            <w:szCs w:val="34"/>
+          </w:rPr>
+          <m:t>)</m:t>
+        </m:r>
       </m:oMath>
     </w:p>
     <w:p>
       <w:pPr>
         <w:bidi/>
-        <w:spacing w:after="80" w:line="240" w:lineRule="auto"/>
-        <w:rPr>
-          <w:rFonts w:ascii="Cambria Math" w:hAnsi="Cambria Math" w:cs="David"/>
-        </w:rPr>
-      </w:pPr>
-    </w:p>
-    <w:p>
-      <w:pPr>
-        <w:bidi/>
-        <w:spacing w:after="80" w:line="240" w:lineRule="auto"/>
-        <w:rPr>
-          <w:rFonts w:ascii="Cambria Math" w:hAnsi="Cambria Math" w:cs="David"/>
-          <w:rtl/>
-        </w:rPr>
-      </w:pPr>
-    </w:p>
-    <w:p>
-      <w:pPr>
         <w:spacing w:after="80" w:line="360" w:lineRule="auto"/>
         <w:jc w:val="center"/>
         <w:rPr>
@@ -2541,41 +2829,6 @@
           <w:rtl/>
         </w:rPr>
       </w:pPr>
-      <w:bookmarkStart w:id="3" w:name="_Hlk55304064"/>
-      <w:r>
-        <w:rPr>
-          <w:rFonts w:ascii="David" w:hAnsi="David" w:cs="David" w:hint="cs"/>
-          <w:b/>
-          <w:bCs/>
-          <w:sz w:val="34"/>
-          <w:szCs w:val="34"/>
-          <w:rtl/>
-        </w:rPr>
-        <w:t>סידור</w:t>
-      </w:r>
-      <w:r>
-        <w:rPr>
-          <w:rFonts w:ascii="David" w:hAnsi="David" w:cs="David" w:hint="cs"/>
-          <w:b/>
-          <w:bCs/>
-          <w:sz w:val="34"/>
-          <w:szCs w:val="34"/>
-          <w:rtl/>
-        </w:rPr>
-        <w:t xml:space="preserve"> עם חזרות</w:t>
-      </w:r>
-      <w:bookmarkEnd w:id="3"/>
-      <w:r>
-        <w:rPr>
-          <w:rFonts w:ascii="Cambria Math" w:hAnsi="Cambria Math" w:cs="David"/>
-          <w:b/>
-          <w:bCs/>
-          <w:sz w:val="24"/>
-          <w:szCs w:val="24"/>
-          <w:rtl/>
-        </w:rPr>
-        <w:br/>
-      </w:r>
       <m:oMathPara>
         <m:oMathParaPr>
           <m:jc m:val="left"/>
@@ -4141,6 +4394,7 @@
           <w:szCs w:val="20"/>
           <w:rtl/>
         </w:rPr>
+        <w:lastRenderedPageBreak/>
         <w:t xml:space="preserve">כמה מספרים </w:t>
       </w:r>
       <w:r>
@@ -4218,7 +4472,6 @@
               <w:sz w:val="20"/>
               <w:szCs w:val="20"/>
             </w:rPr>
-            <w:lastRenderedPageBreak/>
             <m:t>5,???,???→</m:t>
           </m:r>
           <m:f>
@@ -4524,15 +4777,15 @@
     </w:p>
     <w:p>
       <w:pPr>
+        <w:bidi/>
         <w:spacing w:after="80" w:line="360" w:lineRule="auto"/>
         <w:jc w:val="center"/>
         <w:rPr>
-          <w:rFonts w:ascii="Cambria Math" w:eastAsiaTheme="minorEastAsia" w:hAnsi="Cambria Math" w:cs="David"/>
+          <w:rFonts w:ascii="David" w:eastAsiaTheme="minorEastAsia" w:hAnsi="David" w:cs="David"/>
           <w:b/>
           <w:bCs/>
-          <w:sz w:val="24"/>
-          <w:szCs w:val="24"/>
-          <w:rtl/>
+          <w:sz w:val="34"/>
+          <w:szCs w:val="34"/>
         </w:rPr>
       </w:pPr>
       <w:r>
@@ -4548,15 +4801,71 @@
       </w:r>
       <w:r>
         <w:rPr>
-          <w:rFonts w:ascii="Cambria Math" w:hAnsi="Cambria Math" w:cs="David"/>
+          <w:rFonts w:ascii="David" w:hAnsi="David" w:cs="David" w:hint="cs"/>
+          <w:b/>
+          <w:bCs/>
+          <w:sz w:val="34"/>
+          <w:szCs w:val="34"/>
+          <w:rtl/>
+        </w:rPr>
+        <w:t xml:space="preserve">: </w:t>
+      </w:r>
+      <m:oMath>
+        <m:sSup>
+          <m:sSupPr>
+            <m:ctrlPr>
+              <w:rPr>
+                <w:rFonts w:ascii="Cambria Math" w:hAnsi="Cambria Math" w:cs="David"/>
+                <w:b/>
+                <w:bCs/>
+                <w:i/>
+                <w:sz w:val="34"/>
+                <w:szCs w:val="34"/>
+              </w:rPr>
+            </m:ctrlPr>
+          </m:sSupPr>
+          <m:e>
+            <m:r>
+              <m:rPr>
+                <m:sty m:val="bi"/>
+              </m:rPr>
+              <w:rPr>
+                <w:rFonts w:ascii="Cambria Math" w:hAnsi="Cambria Math" w:cs="David"/>
+                <w:sz w:val="34"/>
+                <w:szCs w:val="34"/>
+              </w:rPr>
+              <m:t>n</m:t>
+            </m:r>
+          </m:e>
+          <m:sup>
+            <m:r>
+              <m:rPr>
+                <m:sty m:val="bi"/>
+              </m:rPr>
+              <w:rPr>
+                <w:rFonts w:ascii="Cambria Math" w:hAnsi="Cambria Math" w:cs="David"/>
+                <w:sz w:val="34"/>
+                <w:szCs w:val="34"/>
+              </w:rPr>
+              <m:t>k</m:t>
+            </m:r>
+          </m:sup>
+        </m:sSup>
+      </m:oMath>
+    </w:p>
+    <w:p>
+      <w:pPr>
+        <w:bidi/>
+        <w:spacing w:after="80" w:line="360" w:lineRule="auto"/>
+        <w:rPr>
+          <w:rFonts w:ascii="David" w:eastAsiaTheme="minorEastAsia" w:hAnsi="David" w:cs="David"/>
           <w:b/>
           <w:bCs/>
           <w:sz w:val="24"/>
           <w:szCs w:val="24"/>
           <w:rtl/>
         </w:rPr>
-        <w:br/>
-      </w:r>
+      </w:pPr>
       <m:oMathPara>
         <m:oMathParaPr>
           <m:jc m:val="left"/>
@@ -4782,7 +5091,7 @@
         <w:spacing w:after="80" w:line="240" w:lineRule="auto"/>
         <w:rPr>
           <w:rFonts w:ascii="Cambria Math" w:eastAsiaTheme="minorEastAsia" w:hAnsi="Cambria Math" w:cs="David"/>
-          <w:color w:val="3B3838" w:themeColor="background2" w:themeShade="40"/>
+          <w:color w:val="767171" w:themeColor="background2" w:themeShade="80"/>
           <w:sz w:val="20"/>
           <w:szCs w:val="20"/>
         </w:rPr>
@@ -4799,7 +5108,7 @@
       <w:r>
         <w:rPr>
           <w:rFonts w:ascii="Cambria Math" w:hAnsi="Cambria Math" w:cs="David" w:hint="cs"/>
-          <w:color w:val="3B3838" w:themeColor="background2" w:themeShade="40"/>
+          <w:color w:val="767171" w:themeColor="background2" w:themeShade="80"/>
           <w:sz w:val="20"/>
           <w:szCs w:val="20"/>
           <w:rtl/>
@@ -4809,7 +5118,7 @@
       <w:r>
         <w:rPr>
           <w:rFonts w:ascii="Cambria Math" w:hAnsi="Cambria Math" w:cs="David"/>
-          <w:color w:val="3B3838" w:themeColor="background2" w:themeShade="40"/>
+          <w:color w:val="767171" w:themeColor="background2" w:themeShade="80"/>
           <w:sz w:val="20"/>
           <w:szCs w:val="20"/>
         </w:rPr>
@@ -4818,7 +5127,7 @@
       <w:r>
         <w:rPr>
           <w:rFonts w:ascii="Cambria Math" w:hAnsi="Cambria Math" w:cs="David" w:hint="cs"/>
-          <w:color w:val="3B3838" w:themeColor="background2" w:themeShade="40"/>
+          <w:color w:val="767171" w:themeColor="background2" w:themeShade="80"/>
           <w:sz w:val="20"/>
           <w:szCs w:val="20"/>
           <w:rtl/>
@@ -4828,7 +5137,7 @@
       <w:r>
         <w:rPr>
           <w:rFonts w:ascii="Cambria Math" w:hAnsi="Cambria Math" w:cs="David"/>
-          <w:color w:val="3B3838" w:themeColor="background2" w:themeShade="40"/>
+          <w:color w:val="767171" w:themeColor="background2" w:themeShade="80"/>
           <w:sz w:val="20"/>
           <w:szCs w:val="20"/>
         </w:rPr>
@@ -4837,7 +5146,7 @@
       <w:r>
         <w:rPr>
           <w:rFonts w:ascii="Cambria Math" w:hAnsi="Cambria Math" w:cs="David" w:hint="cs"/>
-          <w:color w:val="3B3838" w:themeColor="background2" w:themeShade="40"/>
+          <w:color w:val="767171" w:themeColor="background2" w:themeShade="80"/>
           <w:sz w:val="20"/>
           <w:szCs w:val="20"/>
           <w:rtl/>
@@ -4851,7 +5160,7 @@
               <w:rPr>
                 <w:rFonts w:ascii="Cambria Math" w:hAnsi="Cambria Math" w:cs="David"/>
                 <w:i/>
-                <w:color w:val="3B3838" w:themeColor="background2" w:themeShade="40"/>
+                <w:color w:val="767171" w:themeColor="background2" w:themeShade="80"/>
                 <w:sz w:val="20"/>
                 <w:szCs w:val="20"/>
               </w:rPr>
@@ -4861,7 +5170,7 @@
             <m:r>
               <w:rPr>
                 <w:rFonts w:ascii="Cambria Math" w:hAnsi="Cambria Math" w:cs="David"/>
-                <w:color w:val="3B3838" w:themeColor="background2" w:themeShade="40"/>
+                <w:color w:val="767171" w:themeColor="background2" w:themeShade="80"/>
                 <w:sz w:val="20"/>
                 <w:szCs w:val="20"/>
               </w:rPr>
@@ -4872,7 +5181,7 @@
             <m:r>
               <w:rPr>
                 <w:rFonts w:ascii="Cambria Math" w:hAnsi="Cambria Math" w:cs="David"/>
-                <w:color w:val="3B3838" w:themeColor="background2" w:themeShade="40"/>
+                <w:color w:val="767171" w:themeColor="background2" w:themeShade="80"/>
                 <w:sz w:val="20"/>
                 <w:szCs w:val="20"/>
               </w:rPr>
@@ -4883,7 +5192,7 @@
         <m:r>
           <w:rPr>
             <w:rFonts w:ascii="Cambria Math" w:hAnsi="Cambria Math" w:cs="David"/>
-            <w:color w:val="3B3838" w:themeColor="background2" w:themeShade="40"/>
+            <w:color w:val="767171" w:themeColor="background2" w:themeShade="80"/>
             <w:sz w:val="20"/>
             <w:szCs w:val="20"/>
           </w:rPr>
@@ -4893,7 +5202,7 @@
       <w:r>
         <w:rPr>
           <w:rFonts w:ascii="Cambria Math" w:eastAsiaTheme="minorEastAsia" w:hAnsi="Cambria Math" w:cs="David"/>
-          <w:color w:val="3B3838" w:themeColor="background2" w:themeShade="40"/>
+          <w:color w:val="767171" w:themeColor="background2" w:themeShade="80"/>
           <w:sz w:val="20"/>
           <w:szCs w:val="20"/>
         </w:rPr>
@@ -4902,17 +5211,17 @@
       <w:r>
         <w:rPr>
           <w:rFonts w:ascii="Cambria Math" w:eastAsiaTheme="minorEastAsia" w:hAnsi="Cambria Math" w:cs="David"/>
-          <w:color w:val="3B3838" w:themeColor="background2" w:themeShade="40"/>
+          <w:color w:val="767171" w:themeColor="background2" w:themeShade="80"/>
           <w:sz w:val="20"/>
           <w:szCs w:val="20"/>
         </w:rPr>
         <w:tab/>
-        <w:t>AA</w:t>
+        <w:t>AA AB AC</w:t>
       </w:r>
       <w:r>
         <w:rPr>
           <w:rFonts w:ascii="Cambria Math" w:eastAsiaTheme="minorEastAsia" w:hAnsi="Cambria Math" w:cs="David"/>
-          <w:color w:val="3B3838" w:themeColor="background2" w:themeShade="40"/>
+          <w:color w:val="767171" w:themeColor="background2" w:themeShade="80"/>
           <w:sz w:val="20"/>
           <w:szCs w:val="20"/>
         </w:rPr>
@@ -4921,17 +5230,17 @@
       <w:r>
         <w:rPr>
           <w:rFonts w:ascii="Cambria Math" w:eastAsiaTheme="minorEastAsia" w:hAnsi="Cambria Math" w:cs="David"/>
-          <w:color w:val="3B3838" w:themeColor="background2" w:themeShade="40"/>
+          <w:color w:val="767171" w:themeColor="background2" w:themeShade="80"/>
           <w:sz w:val="20"/>
           <w:szCs w:val="20"/>
         </w:rPr>
         <w:tab/>
-        <w:t>BB</w:t>
+        <w:t>BA BB BC</w:t>
       </w:r>
       <w:r>
         <w:rPr>
           <w:rFonts w:ascii="Cambria Math" w:eastAsiaTheme="minorEastAsia" w:hAnsi="Cambria Math" w:cs="David"/>
-          <w:color w:val="3B3838" w:themeColor="background2" w:themeShade="40"/>
+          <w:color w:val="767171" w:themeColor="background2" w:themeShade="80"/>
           <w:sz w:val="20"/>
           <w:szCs w:val="20"/>
         </w:rPr>
@@ -4940,69 +5249,12 @@
       <w:r>
         <w:rPr>
           <w:rFonts w:ascii="Cambria Math" w:eastAsiaTheme="minorEastAsia" w:hAnsi="Cambria Math" w:cs="David"/>
-          <w:color w:val="3B3838" w:themeColor="background2" w:themeShade="40"/>
+          <w:color w:val="767171" w:themeColor="background2" w:themeShade="80"/>
           <w:sz w:val="20"/>
           <w:szCs w:val="20"/>
         </w:rPr>
         <w:tab/>
-        <w:t>CC</w:t>
-      </w:r>
-      <w:r>
-        <w:rPr>
-          <w:rFonts w:ascii="Cambria Math" w:eastAsiaTheme="minorEastAsia" w:hAnsi="Cambria Math" w:cs="David"/>
-          <w:color w:val="3B3838" w:themeColor="background2" w:themeShade="40"/>
-          <w:sz w:val="20"/>
-          <w:szCs w:val="20"/>
-        </w:rPr>
-        <w:br/>
-      </w:r>
-      <w:r>
-        <w:rPr>
-          <w:rFonts w:ascii="Cambria Math" w:eastAsiaTheme="minorEastAsia" w:hAnsi="Cambria Math" w:cs="David"/>
-          <w:color w:val="3B3838" w:themeColor="background2" w:themeShade="40"/>
-          <w:sz w:val="20"/>
-          <w:szCs w:val="20"/>
-        </w:rPr>
-        <w:tab/>
-        <w:t>AB BA</w:t>
-      </w:r>
-      <w:r>
-        <w:rPr>
-          <w:rFonts w:ascii="Cambria Math" w:eastAsiaTheme="minorEastAsia" w:hAnsi="Cambria Math" w:cs="David"/>
-          <w:color w:val="3B3838" w:themeColor="background2" w:themeShade="40"/>
-          <w:sz w:val="20"/>
-          <w:szCs w:val="20"/>
-        </w:rPr>
-        <w:br/>
-      </w:r>
-      <w:r>
-        <w:rPr>
-          <w:rFonts w:ascii="Cambria Math" w:eastAsiaTheme="minorEastAsia" w:hAnsi="Cambria Math" w:cs="David"/>
-          <w:color w:val="3B3838" w:themeColor="background2" w:themeShade="40"/>
-          <w:sz w:val="20"/>
-          <w:szCs w:val="20"/>
-        </w:rPr>
-        <w:tab/>
-        <w:t>AC CA</w:t>
-      </w:r>
-      <w:r>
-        <w:rPr>
-          <w:rFonts w:ascii="Cambria Math" w:eastAsiaTheme="minorEastAsia" w:hAnsi="Cambria Math" w:cs="David"/>
-          <w:color w:val="3B3838" w:themeColor="background2" w:themeShade="40"/>
-          <w:sz w:val="20"/>
-          <w:szCs w:val="20"/>
-        </w:rPr>
-        <w:br/>
-      </w:r>
-      <w:r>
-        <w:rPr>
-          <w:rFonts w:ascii="Cambria Math" w:eastAsiaTheme="minorEastAsia" w:hAnsi="Cambria Math" w:cs="David"/>
-          <w:color w:val="3B3838" w:themeColor="background2" w:themeShade="40"/>
-          <w:sz w:val="20"/>
-          <w:szCs w:val="20"/>
-        </w:rPr>
-        <w:tab/>
-        <w:t>BC CB</w:t>
+        <w:t>CA CB CC</w:t>
       </w:r>
     </w:p>
     <w:p>
@@ -5147,7 +5399,7 @@
         <w:spacing w:after="80" w:line="240" w:lineRule="auto"/>
         <w:rPr>
           <w:rFonts w:ascii="Courier New" w:eastAsiaTheme="minorEastAsia" w:hAnsi="Courier New" w:cs="Courier New"/>
-          <w:color w:val="3B3838" w:themeColor="background2" w:themeShade="40"/>
+          <w:color w:val="767171" w:themeColor="background2" w:themeShade="80"/>
           <w:sz w:val="20"/>
           <w:szCs w:val="20"/>
           <w:rtl/>
@@ -5156,7 +5408,7 @@
       <w:r>
         <w:rPr>
           <w:rFonts w:ascii="Cambria Math" w:eastAsiaTheme="minorEastAsia" w:hAnsi="Cambria Math" w:cs="David"/>
-          <w:color w:val="3B3838" w:themeColor="background2" w:themeShade="40"/>
+          <w:color w:val="767171" w:themeColor="background2" w:themeShade="80"/>
           <w:sz w:val="20"/>
           <w:szCs w:val="20"/>
         </w:rPr>
@@ -5165,7 +5417,7 @@
       <w:r>
         <w:rPr>
           <w:rFonts w:ascii="Segoe UI Emoji" w:eastAsiaTheme="minorEastAsia" w:hAnsi="Segoe UI Emoji" w:cs="Segoe UI Emoji"/>
-          <w:color w:val="3B3838" w:themeColor="background2" w:themeShade="40"/>
+          <w:color w:val="767171" w:themeColor="background2" w:themeShade="80"/>
           <w:sz w:val="20"/>
           <w:szCs w:val="20"/>
         </w:rPr>
@@ -5174,7 +5426,7 @@
       <w:r>
         <w:rPr>
           <w:rFonts w:ascii="Courier New" w:eastAsiaTheme="minorEastAsia" w:hAnsi="Courier New" w:cs="Courier New"/>
-          <w:color w:val="3B3838" w:themeColor="background2" w:themeShade="40"/>
+          <w:color w:val="767171" w:themeColor="background2" w:themeShade="80"/>
           <w:sz w:val="20"/>
           <w:szCs w:val="20"/>
         </w:rPr>
@@ -5183,7 +5435,7 @@
       <w:r>
         <w:rPr>
           <w:rFonts w:ascii="Courier New" w:eastAsiaTheme="minorEastAsia" w:hAnsi="Courier New" w:cs="Courier New"/>
-          <w:color w:val="3B3838" w:themeColor="background2" w:themeShade="40"/>
+          <w:color w:val="767171" w:themeColor="background2" w:themeShade="80"/>
           <w:sz w:val="20"/>
           <w:szCs w:val="20"/>
         </w:rPr>
@@ -5192,7 +5444,7 @@
       <w:r>
         <w:rPr>
           <w:rFonts w:ascii="Courier New" w:eastAsiaTheme="minorEastAsia" w:hAnsi="Courier New" w:cs="Courier New"/>
-          <w:color w:val="3B3838" w:themeColor="background2" w:themeShade="40"/>
+          <w:color w:val="767171" w:themeColor="background2" w:themeShade="80"/>
           <w:sz w:val="20"/>
           <w:szCs w:val="20"/>
         </w:rPr>
@@ -5202,7 +5454,7 @@
       <w:r>
         <w:rPr>
           <w:rFonts w:ascii="Segoe UI Emoji" w:eastAsiaTheme="minorEastAsia" w:hAnsi="Segoe UI Emoji" w:cs="Segoe UI Emoji"/>
-          <w:color w:val="3B3838" w:themeColor="background2" w:themeShade="40"/>
+          <w:color w:val="767171" w:themeColor="background2" w:themeShade="80"/>
           <w:sz w:val="20"/>
           <w:szCs w:val="20"/>
         </w:rPr>
@@ -5211,7 +5463,7 @@
       <w:r>
         <w:rPr>
           <w:rFonts w:ascii="Courier New" w:eastAsiaTheme="minorEastAsia" w:hAnsi="Courier New" w:cs="Courier New"/>
-          <w:color w:val="3B3838" w:themeColor="background2" w:themeShade="40"/>
+          <w:color w:val="767171" w:themeColor="background2" w:themeShade="80"/>
           <w:sz w:val="20"/>
           <w:szCs w:val="20"/>
         </w:rPr>
@@ -5220,7 +5472,7 @@
       <w:r>
         <w:rPr>
           <w:rFonts w:ascii="Courier New" w:eastAsiaTheme="minorEastAsia" w:hAnsi="Courier New" w:cs="Courier New"/>
-          <w:color w:val="3B3838" w:themeColor="background2" w:themeShade="40"/>
+          <w:color w:val="767171" w:themeColor="background2" w:themeShade="80"/>
           <w:sz w:val="20"/>
           <w:szCs w:val="20"/>
         </w:rPr>
@@ -5229,7 +5481,7 @@
       <w:r>
         <w:rPr>
           <w:rFonts w:ascii="Courier New" w:eastAsiaTheme="minorEastAsia" w:hAnsi="Courier New" w:cs="Courier New"/>
-          <w:color w:val="3B3838" w:themeColor="background2" w:themeShade="40"/>
+          <w:color w:val="767171" w:themeColor="background2" w:themeShade="80"/>
           <w:sz w:val="20"/>
           <w:szCs w:val="20"/>
         </w:rPr>
@@ -5239,7 +5491,7 @@
       <w:r>
         <w:rPr>
           <w:rFonts w:ascii="Segoe UI Emoji" w:eastAsiaTheme="minorEastAsia" w:hAnsi="Segoe UI Emoji" w:cs="Segoe UI Emoji"/>
-          <w:color w:val="3B3838" w:themeColor="background2" w:themeShade="40"/>
+          <w:color w:val="767171" w:themeColor="background2" w:themeShade="80"/>
           <w:sz w:val="20"/>
           <w:szCs w:val="20"/>
         </w:rPr>
@@ -5248,7 +5500,7 @@
       <w:r>
         <w:rPr>
           <w:rFonts w:ascii="Courier New" w:eastAsiaTheme="minorEastAsia" w:hAnsi="Courier New" w:cs="Courier New"/>
-          <w:color w:val="3B3838" w:themeColor="background2" w:themeShade="40"/>
+          <w:color w:val="767171" w:themeColor="background2" w:themeShade="80"/>
           <w:sz w:val="20"/>
           <w:szCs w:val="20"/>
         </w:rPr>
@@ -5257,7 +5509,7 @@
       <w:r>
         <w:rPr>
           <w:rFonts w:ascii="Courier New" w:eastAsiaTheme="minorEastAsia" w:hAnsi="Courier New" w:cs="Courier New"/>
-          <w:color w:val="3B3838" w:themeColor="background2" w:themeShade="40"/>
+          <w:color w:val="767171" w:themeColor="background2" w:themeShade="80"/>
           <w:sz w:val="20"/>
           <w:szCs w:val="20"/>
         </w:rPr>
@@ -5267,7 +5519,7 @@
       <w:r>
         <w:rPr>
           <w:rFonts w:ascii="Segoe UI Emoji" w:eastAsiaTheme="minorEastAsia" w:hAnsi="Segoe UI Emoji" w:cs="Segoe UI Emoji"/>
-          <w:color w:val="3B3838" w:themeColor="background2" w:themeShade="40"/>
+          <w:color w:val="767171" w:themeColor="background2" w:themeShade="80"/>
           <w:sz w:val="20"/>
           <w:szCs w:val="20"/>
         </w:rPr>
@@ -5276,7 +5528,7 @@
       <w:r>
         <w:rPr>
           <w:rFonts w:ascii="Courier New" w:eastAsiaTheme="minorEastAsia" w:hAnsi="Courier New" w:cs="Courier New"/>
-          <w:color w:val="3B3838" w:themeColor="background2" w:themeShade="40"/>
+          <w:color w:val="767171" w:themeColor="background2" w:themeShade="80"/>
           <w:sz w:val="20"/>
           <w:szCs w:val="20"/>
         </w:rPr>
@@ -5285,7 +5537,7 @@
       <w:r>
         <w:rPr>
           <w:rFonts w:ascii="Courier New" w:eastAsiaTheme="minorEastAsia" w:hAnsi="Courier New" w:cs="Courier New"/>
-          <w:color w:val="3B3838" w:themeColor="background2" w:themeShade="40"/>
+          <w:color w:val="767171" w:themeColor="background2" w:themeShade="80"/>
           <w:sz w:val="20"/>
           <w:szCs w:val="20"/>
         </w:rPr>
@@ -5294,7 +5546,7 @@
       <w:r>
         <w:rPr>
           <w:rFonts w:ascii="Segoe UI Emoji" w:eastAsiaTheme="minorEastAsia" w:hAnsi="Segoe UI Emoji" w:cs="Segoe UI Emoji"/>
-          <w:color w:val="3B3838" w:themeColor="background2" w:themeShade="40"/>
+          <w:color w:val="767171" w:themeColor="background2" w:themeShade="80"/>
           <w:sz w:val="20"/>
           <w:szCs w:val="20"/>
         </w:rPr>
@@ -5303,7 +5555,7 @@
       <w:r>
         <w:rPr>
           <w:rFonts w:ascii="Courier New" w:eastAsiaTheme="minorEastAsia" w:hAnsi="Courier New" w:cs="Courier New"/>
-          <w:color w:val="3B3838" w:themeColor="background2" w:themeShade="40"/>
+          <w:color w:val="767171" w:themeColor="background2" w:themeShade="80"/>
           <w:sz w:val="20"/>
           <w:szCs w:val="20"/>
         </w:rPr>
@@ -5312,7 +5564,7 @@
       <w:r>
         <w:rPr>
           <w:rFonts w:ascii="Segoe UI Emoji" w:eastAsiaTheme="minorEastAsia" w:hAnsi="Segoe UI Emoji" w:cs="Segoe UI Emoji"/>
-          <w:color w:val="3B3838" w:themeColor="background2" w:themeShade="40"/>
+          <w:color w:val="767171" w:themeColor="background2" w:themeShade="80"/>
           <w:sz w:val="20"/>
           <w:szCs w:val="20"/>
         </w:rPr>
@@ -5321,7 +5573,7 @@
       <w:r>
         <w:rPr>
           <w:rFonts w:ascii="Courier New" w:eastAsiaTheme="minorEastAsia" w:hAnsi="Courier New" w:cs="Courier New"/>
-          <w:color w:val="3B3838" w:themeColor="background2" w:themeShade="40"/>
+          <w:color w:val="767171" w:themeColor="background2" w:themeShade="80"/>
           <w:sz w:val="20"/>
           <w:szCs w:val="20"/>
         </w:rPr>
@@ -5330,7 +5582,7 @@
       <w:r>
         <w:rPr>
           <w:rFonts w:ascii="Courier New" w:eastAsiaTheme="minorEastAsia" w:hAnsi="Courier New" w:cs="Courier New"/>
-          <w:color w:val="3B3838" w:themeColor="background2" w:themeShade="40"/>
+          <w:color w:val="767171" w:themeColor="background2" w:themeShade="80"/>
           <w:sz w:val="20"/>
           <w:szCs w:val="20"/>
         </w:rPr>
@@ -5339,7 +5591,7 @@
       <w:r>
         <w:rPr>
           <w:rFonts w:ascii="Segoe UI Emoji" w:eastAsiaTheme="minorEastAsia" w:hAnsi="Segoe UI Emoji" w:cs="Segoe UI Emoji"/>
-          <w:color w:val="3B3838" w:themeColor="background2" w:themeShade="40"/>
+          <w:color w:val="767171" w:themeColor="background2" w:themeShade="80"/>
           <w:sz w:val="20"/>
           <w:szCs w:val="20"/>
         </w:rPr>
@@ -5348,7 +5600,7 @@
       <w:r>
         <w:rPr>
           <w:rFonts w:ascii="Courier New" w:eastAsiaTheme="minorEastAsia" w:hAnsi="Courier New" w:cs="Courier New"/>
-          <w:color w:val="3B3838" w:themeColor="background2" w:themeShade="40"/>
+          <w:color w:val="767171" w:themeColor="background2" w:themeShade="80"/>
           <w:sz w:val="20"/>
           <w:szCs w:val="20"/>
         </w:rPr>
@@ -5357,7 +5609,7 @@
       <w:r>
         <w:rPr>
           <w:rFonts w:ascii="Courier New" w:eastAsiaTheme="minorEastAsia" w:hAnsi="Courier New" w:cs="Courier New"/>
-          <w:color w:val="3B3838" w:themeColor="background2" w:themeShade="40"/>
+          <w:color w:val="767171" w:themeColor="background2" w:themeShade="80"/>
           <w:sz w:val="20"/>
           <w:szCs w:val="20"/>
         </w:rPr>
@@ -5366,7 +5618,7 @@
       <w:r>
         <w:rPr>
           <w:rFonts w:ascii="Courier New" w:eastAsiaTheme="minorEastAsia" w:hAnsi="Courier New" w:cs="Courier New"/>
-          <w:color w:val="3B3838" w:themeColor="background2" w:themeShade="40"/>
+          <w:color w:val="767171" w:themeColor="background2" w:themeShade="80"/>
           <w:sz w:val="20"/>
           <w:szCs w:val="20"/>
         </w:rPr>
@@ -5376,7 +5628,7 @@
       <w:r>
         <w:rPr>
           <w:rFonts w:ascii="Segoe UI Emoji" w:eastAsiaTheme="minorEastAsia" w:hAnsi="Segoe UI Emoji" w:cs="Segoe UI Emoji"/>
-          <w:color w:val="3B3838" w:themeColor="background2" w:themeShade="40"/>
+          <w:color w:val="767171" w:themeColor="background2" w:themeShade="80"/>
           <w:sz w:val="20"/>
           <w:szCs w:val="20"/>
         </w:rPr>
@@ -5385,7 +5637,7 @@
       <w:r>
         <w:rPr>
           <w:rFonts w:ascii="Courier New" w:eastAsiaTheme="minorEastAsia" w:hAnsi="Courier New" w:cs="Courier New"/>
-          <w:color w:val="3B3838" w:themeColor="background2" w:themeShade="40"/>
+          <w:color w:val="767171" w:themeColor="background2" w:themeShade="80"/>
           <w:sz w:val="20"/>
           <w:szCs w:val="20"/>
         </w:rPr>
@@ -5394,7 +5646,7 @@
       <w:r>
         <w:rPr>
           <w:rFonts w:ascii="Segoe UI Emoji" w:eastAsiaTheme="minorEastAsia" w:hAnsi="Segoe UI Emoji" w:cs="Segoe UI Emoji"/>
-          <w:color w:val="3B3838" w:themeColor="background2" w:themeShade="40"/>
+          <w:color w:val="767171" w:themeColor="background2" w:themeShade="80"/>
           <w:sz w:val="20"/>
           <w:szCs w:val="20"/>
         </w:rPr>
@@ -5403,7 +5655,7 @@
       <w:r>
         <w:rPr>
           <w:rFonts w:ascii="Courier New" w:eastAsiaTheme="minorEastAsia" w:hAnsi="Courier New" w:cs="Courier New"/>
-          <w:color w:val="3B3838" w:themeColor="background2" w:themeShade="40"/>
+          <w:color w:val="767171" w:themeColor="background2" w:themeShade="80"/>
           <w:sz w:val="20"/>
           <w:szCs w:val="20"/>
         </w:rPr>
@@ -5412,7 +5664,7 @@
       <w:r>
         <w:rPr>
           <w:rFonts w:ascii="Segoe UI Emoji" w:eastAsiaTheme="minorEastAsia" w:hAnsi="Segoe UI Emoji" w:cs="Segoe UI Emoji"/>
-          <w:color w:val="3B3838" w:themeColor="background2" w:themeShade="40"/>
+          <w:color w:val="767171" w:themeColor="background2" w:themeShade="80"/>
           <w:sz w:val="20"/>
           <w:szCs w:val="20"/>
         </w:rPr>
@@ -5421,7 +5673,7 @@
       <w:r>
         <w:rPr>
           <w:rFonts w:ascii="Courier New" w:eastAsiaTheme="minorEastAsia" w:hAnsi="Courier New" w:cs="Courier New"/>
-          <w:color w:val="3B3838" w:themeColor="background2" w:themeShade="40"/>
+          <w:color w:val="767171" w:themeColor="background2" w:themeShade="80"/>
           <w:sz w:val="20"/>
           <w:szCs w:val="20"/>
         </w:rPr>
@@ -5430,7 +5682,7 @@
       <w:r>
         <w:rPr>
           <w:rFonts w:ascii="Segoe UI Emoji" w:eastAsiaTheme="minorEastAsia" w:hAnsi="Segoe UI Emoji" w:cs="Segoe UI Emoji"/>
-          <w:color w:val="3B3838" w:themeColor="background2" w:themeShade="40"/>
+          <w:color w:val="767171" w:themeColor="background2" w:themeShade="80"/>
           <w:sz w:val="20"/>
           <w:szCs w:val="20"/>
         </w:rPr>
@@ -5439,7 +5691,7 @@
       <w:r>
         <w:rPr>
           <w:rFonts w:ascii="Courier New" w:eastAsiaTheme="minorEastAsia" w:hAnsi="Courier New" w:cs="Courier New"/>
-          <w:color w:val="3B3838" w:themeColor="background2" w:themeShade="40"/>
+          <w:color w:val="767171" w:themeColor="background2" w:themeShade="80"/>
           <w:sz w:val="20"/>
           <w:szCs w:val="20"/>
         </w:rPr>
@@ -5448,7 +5700,7 @@
       <w:r>
         <w:rPr>
           <w:rFonts w:ascii="Courier New" w:eastAsiaTheme="minorEastAsia" w:hAnsi="Courier New" w:cs="Courier New"/>
-          <w:color w:val="3B3838" w:themeColor="background2" w:themeShade="40"/>
+          <w:color w:val="767171" w:themeColor="background2" w:themeShade="80"/>
           <w:sz w:val="20"/>
           <w:szCs w:val="20"/>
         </w:rPr>
@@ -5458,7 +5710,7 @@
       <w:r>
         <w:rPr>
           <w:rFonts w:ascii="Segoe UI Emoji" w:eastAsiaTheme="minorEastAsia" w:hAnsi="Segoe UI Emoji" w:cs="Segoe UI Emoji"/>
-          <w:color w:val="3B3838" w:themeColor="background2" w:themeShade="40"/>
+          <w:color w:val="767171" w:themeColor="background2" w:themeShade="80"/>
           <w:sz w:val="20"/>
           <w:szCs w:val="20"/>
         </w:rPr>
@@ -5467,7 +5719,7 @@
       <w:r>
         <w:rPr>
           <w:rFonts w:ascii="Courier New" w:eastAsiaTheme="minorEastAsia" w:hAnsi="Courier New" w:cs="Courier New"/>
-          <w:color w:val="3B3838" w:themeColor="background2" w:themeShade="40"/>
+          <w:color w:val="767171" w:themeColor="background2" w:themeShade="80"/>
           <w:sz w:val="20"/>
           <w:szCs w:val="20"/>
         </w:rPr>
@@ -5476,7 +5728,7 @@
       <w:r>
         <w:rPr>
           <w:rFonts w:ascii="Segoe UI Emoji" w:eastAsiaTheme="minorEastAsia" w:hAnsi="Segoe UI Emoji" w:cs="Segoe UI Emoji"/>
-          <w:color w:val="3B3838" w:themeColor="background2" w:themeShade="40"/>
+          <w:color w:val="767171" w:themeColor="background2" w:themeShade="80"/>
           <w:sz w:val="20"/>
           <w:szCs w:val="20"/>
         </w:rPr>
@@ -5485,7 +5737,7 @@
       <w:r>
         <w:rPr>
           <w:rFonts w:ascii="Courier New" w:eastAsiaTheme="minorEastAsia" w:hAnsi="Courier New" w:cs="Courier New"/>
-          <w:color w:val="3B3838" w:themeColor="background2" w:themeShade="40"/>
+          <w:color w:val="767171" w:themeColor="background2" w:themeShade="80"/>
           <w:sz w:val="20"/>
           <w:szCs w:val="20"/>
         </w:rPr>
@@ -5494,7 +5746,7 @@
       <w:r>
         <w:rPr>
           <w:rFonts w:ascii="Segoe UI Emoji" w:eastAsiaTheme="minorEastAsia" w:hAnsi="Segoe UI Emoji" w:cs="Segoe UI Emoji"/>
-          <w:color w:val="3B3838" w:themeColor="background2" w:themeShade="40"/>
+          <w:color w:val="767171" w:themeColor="background2" w:themeShade="80"/>
           <w:sz w:val="20"/>
           <w:szCs w:val="20"/>
         </w:rPr>
@@ -5503,7 +5755,7 @@
       <w:r>
         <w:rPr>
           <w:rFonts w:ascii="Courier New" w:eastAsiaTheme="minorEastAsia" w:hAnsi="Courier New" w:cs="Courier New"/>
-          <w:color w:val="3B3838" w:themeColor="background2" w:themeShade="40"/>
+          <w:color w:val="767171" w:themeColor="background2" w:themeShade="80"/>
           <w:sz w:val="20"/>
           <w:szCs w:val="20"/>
         </w:rPr>
@@ -5512,7 +5764,7 @@
       <w:r>
         <w:rPr>
           <w:rFonts w:ascii="Segoe UI Emoji" w:eastAsiaTheme="minorEastAsia" w:hAnsi="Segoe UI Emoji" w:cs="Segoe UI Emoji"/>
-          <w:color w:val="3B3838" w:themeColor="background2" w:themeShade="40"/>
+          <w:color w:val="767171" w:themeColor="background2" w:themeShade="80"/>
           <w:sz w:val="20"/>
           <w:szCs w:val="20"/>
         </w:rPr>
@@ -5521,7 +5773,7 @@
       <w:r>
         <w:rPr>
           <w:rFonts w:ascii="Courier New" w:eastAsiaTheme="minorEastAsia" w:hAnsi="Courier New" w:cs="Courier New"/>
-          <w:color w:val="3B3838" w:themeColor="background2" w:themeShade="40"/>
+          <w:color w:val="767171" w:themeColor="background2" w:themeShade="80"/>
           <w:sz w:val="20"/>
           <w:szCs w:val="20"/>
         </w:rPr>
@@ -5771,7 +6023,7 @@
         <w:spacing w:after="80" w:line="360" w:lineRule="auto"/>
         <w:jc w:val="center"/>
         <w:rPr>
-          <w:rFonts w:ascii="David" w:hAnsi="David" w:cs="David"/>
+          <w:rFonts w:ascii="David" w:hAnsi="David" w:cs="David" w:hint="cs"/>
           <w:b/>
           <w:bCs/>
           <w:sz w:val="34"/>
@@ -5789,6 +6041,74 @@
         </w:rPr>
         <w:t>קומבינציה בלי חזרות</w:t>
       </w:r>
+      <w:r>
+        <w:rPr>
+          <w:rFonts w:ascii="David" w:hAnsi="David" w:cs="David" w:hint="cs"/>
+          <w:b/>
+          <w:bCs/>
+          <w:sz w:val="34"/>
+          <w:szCs w:val="34"/>
+          <w:rtl/>
+        </w:rPr>
+        <w:t xml:space="preserve">: </w:t>
+      </w:r>
+      <m:oMath>
+        <m:d>
+          <m:dPr>
+            <m:ctrlPr>
+              <w:rPr>
+                <w:rFonts w:ascii="Cambria Math" w:hAnsi="Cambria Math" w:cs="David"/>
+                <w:b/>
+                <w:bCs/>
+                <w:sz w:val="34"/>
+                <w:szCs w:val="34"/>
+              </w:rPr>
+            </m:ctrlPr>
+          </m:dPr>
+          <m:e>
+            <m:f>
+              <m:fPr>
+                <m:type m:val="noBar"/>
+                <m:ctrlPr>
+                  <w:rPr>
+                    <w:rFonts w:ascii="Cambria Math" w:hAnsi="Cambria Math" w:cs="David"/>
+                    <w:b/>
+                    <w:bCs/>
+                    <w:sz w:val="34"/>
+                    <w:szCs w:val="34"/>
+                  </w:rPr>
+                </m:ctrlPr>
+              </m:fPr>
+              <m:num>
+                <m:r>
+                  <m:rPr>
+                    <m:sty m:val="bi"/>
+                  </m:rPr>
+                  <w:rPr>
+                    <w:rFonts w:ascii="Cambria Math" w:hAnsi="Cambria Math" w:cs="David"/>
+                    <w:sz w:val="34"/>
+                    <w:szCs w:val="34"/>
+                  </w:rPr>
+                  <m:t>n</m:t>
+                </m:r>
+              </m:num>
+              <m:den>
+                <m:r>
+                  <m:rPr>
+                    <m:sty m:val="bi"/>
+                  </m:rPr>
+                  <w:rPr>
+                    <w:rFonts w:ascii="Cambria Math" w:hAnsi="Cambria Math" w:cs="David"/>
+                    <w:sz w:val="34"/>
+                    <w:szCs w:val="34"/>
+                  </w:rPr>
+                  <m:t>k</m:t>
+                </m:r>
+              </m:den>
+            </m:f>
+          </m:e>
+        </m:d>
+      </m:oMath>
     </w:p>
     <w:p>
       <w:pPr>
@@ -7713,6 +8033,7 @@
         <w:spacing w:after="80" w:line="240" w:lineRule="auto"/>
         <w:rPr>
           <w:rFonts w:ascii="Cambria Math" w:hAnsi="Cambria Math" w:cs="David"/>
+          <w:color w:val="767171" w:themeColor="background2" w:themeShade="80"/>
           <w:sz w:val="20"/>
           <w:szCs w:val="20"/>
         </w:rPr>
@@ -7764,7 +8085,7 @@
             <m:ctrlPr>
               <w:rPr>
                 <w:rFonts w:ascii="Cambria Math" w:hAnsi="Cambria Math" w:cs="David"/>
-                <w:iCs/>
+                <w:color w:val="767171" w:themeColor="background2" w:themeShade="80"/>
                 <w:sz w:val="20"/>
                 <w:szCs w:val="20"/>
               </w:rPr>
@@ -7777,7 +8098,7 @@
                 <m:ctrlPr>
                   <w:rPr>
                     <w:rFonts w:ascii="Cambria Math" w:hAnsi="Cambria Math" w:cs="David"/>
-                    <w:iCs/>
+                    <w:color w:val="767171" w:themeColor="background2" w:themeShade="80"/>
                     <w:sz w:val="20"/>
                     <w:szCs w:val="20"/>
                   </w:rPr>
@@ -7790,6 +8111,7 @@
                   </m:rPr>
                   <w:rPr>
                     <w:rFonts w:ascii="Cambria Math" w:hAnsi="Cambria Math" w:cs="David"/>
+                    <w:color w:val="767171" w:themeColor="background2" w:themeShade="80"/>
                     <w:sz w:val="20"/>
                     <w:szCs w:val="20"/>
                   </w:rPr>
@@ -7803,6 +8125,7 @@
                   </m:rPr>
                   <w:rPr>
                     <w:rFonts w:ascii="Cambria Math" w:hAnsi="Cambria Math" w:cs="David"/>
+                    <w:color w:val="767171" w:themeColor="background2" w:themeShade="80"/>
                     <w:sz w:val="20"/>
                     <w:szCs w:val="20"/>
                   </w:rPr>
@@ -7818,6 +8141,7 @@
           </m:rPr>
           <w:rPr>
             <w:rFonts w:ascii="Cambria Math" w:hAnsi="Cambria Math" w:cs="David"/>
+            <w:color w:val="767171" w:themeColor="background2" w:themeShade="80"/>
             <w:sz w:val="20"/>
             <w:szCs w:val="20"/>
           </w:rPr>
@@ -7828,7 +8152,7 @@
             <m:ctrlPr>
               <w:rPr>
                 <w:rFonts w:ascii="Cambria Math" w:hAnsi="Cambria Math" w:cs="David"/>
-                <w:iCs/>
+                <w:color w:val="767171" w:themeColor="background2" w:themeShade="80"/>
                 <w:sz w:val="20"/>
                 <w:szCs w:val="20"/>
               </w:rPr>
@@ -7841,6 +8165,7 @@
               </m:rPr>
               <w:rPr>
                 <w:rFonts w:ascii="Cambria Math" w:hAnsi="Cambria Math" w:cs="David"/>
+                <w:color w:val="767171" w:themeColor="background2" w:themeShade="80"/>
                 <w:sz w:val="20"/>
                 <w:szCs w:val="20"/>
               </w:rPr>
@@ -7854,6 +8179,7 @@
               </m:rPr>
               <w:rPr>
                 <w:rFonts w:ascii="Cambria Math" w:hAnsi="Cambria Math" w:cs="David"/>
+                <w:color w:val="767171" w:themeColor="background2" w:themeShade="80"/>
                 <w:sz w:val="20"/>
                 <w:szCs w:val="20"/>
               </w:rPr>
@@ -7867,6 +8193,7 @@
           </m:rPr>
           <w:rPr>
             <w:rFonts w:ascii="Cambria Math" w:hAnsi="Cambria Math" w:cs="David"/>
+            <w:color w:val="767171" w:themeColor="background2" w:themeShade="80"/>
             <w:sz w:val="20"/>
             <w:szCs w:val="20"/>
           </w:rPr>
@@ -7880,155 +8207,178 @@
           <w:sz w:val="20"/>
           <w:szCs w:val="20"/>
         </w:rPr>
-        <w:t xml:space="preserve">    </w:t>
+        <w:t xml:space="preserve">   </w:t>
+      </w:r>
+      <w:r>
+        <w:rPr>
+          <w:rFonts w:ascii="Cambria Math" w:hAnsi="Cambria Math" w:cs="David" w:hint="cs"/>
+          <w:color w:val="767171" w:themeColor="background2" w:themeShade="80"/>
+          <w:sz w:val="20"/>
+          <w:szCs w:val="20"/>
+        </w:rPr>
+        <w:t xml:space="preserve"> </w:t>
+      </w:r>
+      <w:r>
+        <w:rPr>
+          <w:rFonts w:ascii="Cambria Math" w:hAnsi="Cambria Math" w:cs="David"/>
+          <w:color w:val="767171" w:themeColor="background2" w:themeShade="80"/>
+          <w:sz w:val="20"/>
+          <w:szCs w:val="20"/>
+        </w:rPr>
+        <w:t xml:space="preserve"> </w:t>
+      </w:r>
+      <w:r>
+        <w:rPr>
+          <w:rFonts w:ascii="Cambria Math" w:hAnsi="Cambria Math" w:cs="David" w:hint="cs"/>
+          <w:color w:val="767171" w:themeColor="background2" w:themeShade="80"/>
+          <w:sz w:val="20"/>
+          <w:szCs w:val="20"/>
+        </w:rPr>
+        <w:t xml:space="preserve"> </w:t>
+      </w:r>
+      <w:r>
+        <w:rPr>
+          <w:rFonts w:ascii="Cambria Math" w:hAnsi="Cambria Math" w:cs="David" w:hint="cs"/>
+          <w:color w:val="767171" w:themeColor="background2" w:themeShade="80"/>
+          <w:sz w:val="20"/>
+          <w:szCs w:val="20"/>
+          <w:rtl/>
+        </w:rPr>
+        <w:t xml:space="preserve"> </w:t>
+      </w:r>
+    </w:p>
+    <w:p>
+      <w:pPr>
+        <w:bidi/>
+        <w:spacing w:after="80" w:line="240" w:lineRule="auto"/>
+        <w:rPr>
+          <w:rFonts w:ascii="Cambria Math" w:eastAsiaTheme="minorEastAsia" w:hAnsi="Cambria Math" w:cs="David" w:hint="cs"/>
+          <w:sz w:val="18"/>
+          <w:szCs w:val="18"/>
+        </w:rPr>
+      </w:pPr>
+      <w:r>
+        <w:rPr>
+          <w:rFonts w:ascii="Cambria Math" w:eastAsiaTheme="minorEastAsia" w:hAnsi="Cambria Math" w:cs="David" w:hint="cs"/>
+          <w:sz w:val="20"/>
+          <w:szCs w:val="20"/>
+          <w:rtl/>
+        </w:rPr>
+        <w:t xml:space="preserve">כמה תתי-קבוצות בגודל </w:t>
       </w:r>
       <w:r>
         <w:rPr>
           <w:rFonts w:ascii="Cambria Math" w:eastAsiaTheme="minorEastAsia" w:hAnsi="Cambria Math" w:cs="David"/>
-          <w:iCs/>
-          <w:sz w:val="20"/>
-          <w:szCs w:val="20"/>
-        </w:rPr>
-        <w:t xml:space="preserve"> </w:t>
+          <w:sz w:val="20"/>
+          <w:szCs w:val="20"/>
+        </w:rPr>
+        <w:t>k</w:t>
       </w:r>
       <w:r>
         <w:rPr>
           <w:rFonts w:ascii="Cambria Math" w:eastAsiaTheme="minorEastAsia" w:hAnsi="Cambria Math" w:cs="David" w:hint="cs"/>
-          <w:iCs/>
-          <w:sz w:val="20"/>
-          <w:szCs w:val="20"/>
-        </w:rPr>
-        <w:t xml:space="preserve"> </w:t>
+          <w:sz w:val="20"/>
+          <w:szCs w:val="20"/>
+          <w:rtl/>
+        </w:rPr>
+        <w:t xml:space="preserve"> יש לקבוצה בגודל </w:t>
+      </w:r>
+      <w:r>
+        <w:rPr>
+          <w:rFonts w:ascii="Cambria Math" w:eastAsiaTheme="minorEastAsia" w:hAnsi="Cambria Math" w:cs="David"/>
+          <w:sz w:val="20"/>
+          <w:szCs w:val="20"/>
+        </w:rPr>
+        <w:t>n</w:t>
       </w:r>
       <w:r>
         <w:rPr>
           <w:rFonts w:ascii="Cambria Math" w:eastAsiaTheme="minorEastAsia" w:hAnsi="Cambria Math" w:cs="David" w:hint="cs"/>
-          <w:iCs/>
           <w:sz w:val="20"/>
           <w:szCs w:val="20"/>
           <w:rtl/>
         </w:rPr>
-        <w:t xml:space="preserve"> </w:t>
+        <w:t xml:space="preserve">? </w:t>
       </w:r>
       <w:r>
         <w:rPr>
           <w:rFonts w:ascii="Cambria Math" w:eastAsiaTheme="minorEastAsia" w:hAnsi="Cambria Math" w:cs="David" w:hint="cs"/>
-          <w:iCs/>
-          <w:sz w:val="20"/>
-          <w:szCs w:val="20"/>
-        </w:rPr>
-        <w:t xml:space="preserve"> </w:t>
+          <w:i/>
+          <w:color w:val="A6A6A6" w:themeColor="background1" w:themeShade="A6"/>
+          <w:sz w:val="20"/>
+          <w:szCs w:val="20"/>
+          <w:rtl/>
+        </w:rPr>
+        <w:t xml:space="preserve">בגלל </w:t>
       </w:r>
       <m:oMath>
-        <m:m>
-          <m:mPr>
-            <m:mcs>
-              <m:mc>
-                <m:mcPr>
-                  <m:count m:val="2"/>
-                  <m:mcJc m:val="center"/>
-                </m:mcPr>
-              </m:mc>
-            </m:mcs>
+        <m:d>
+          <m:dPr>
+            <m:begChr m:val="|"/>
+            <m:endChr m:val="|"/>
             <m:ctrlPr>
               <w:rPr>
                 <w:rFonts w:ascii="Cambria Math" w:eastAsiaTheme="minorEastAsia" w:hAnsi="Cambria Math" w:cs="David"/>
-                <w:sz w:val="18"/>
-                <w:szCs w:val="18"/>
+                <w:i/>
+                <w:color w:val="A6A6A6" w:themeColor="background1" w:themeShade="A6"/>
+                <w:sz w:val="20"/>
+                <w:szCs w:val="20"/>
               </w:rPr>
             </m:ctrlPr>
-          </m:mPr>
-          <m:mr>
-            <m:e>
-              <m:r>
-                <m:rPr>
-                  <m:sty m:val="p"/>
-                </m:rPr>
-                <w:rPr>
-                  <w:rFonts w:ascii="Cambria Math" w:eastAsiaTheme="minorEastAsia" w:hAnsi="Cambria Math" w:cs="David"/>
-                  <w:sz w:val="18"/>
-                  <w:szCs w:val="18"/>
-                </w:rPr>
-                <m:t>AB</m:t>
-              </m:r>
-            </m:e>
-            <m:e>
-              <m:r>
-                <m:rPr>
-                  <m:sty m:val="p"/>
-                </m:rPr>
-                <w:rPr>
-                  <w:rFonts w:ascii="Cambria Math" w:eastAsiaTheme="minorEastAsia" w:hAnsi="Cambria Math" w:cs="David"/>
-                  <w:strike/>
-                  <w:color w:val="BFBFBF" w:themeColor="background1" w:themeShade="BF"/>
-                  <w:sz w:val="18"/>
-                  <w:szCs w:val="18"/>
-                </w:rPr>
-                <m:t>BA</m:t>
-              </m:r>
-            </m:e>
-          </m:mr>
-          <m:mr>
-            <m:e>
-              <m:r>
-                <m:rPr>
-                  <m:sty m:val="p"/>
-                </m:rPr>
-                <w:rPr>
-                  <w:rFonts w:ascii="Cambria Math" w:eastAsiaTheme="minorEastAsia" w:hAnsi="Cambria Math" w:cs="David"/>
-                  <w:sz w:val="18"/>
-                  <w:szCs w:val="18"/>
-                </w:rPr>
-                <m:t>AC</m:t>
-              </m:r>
-            </m:e>
-            <m:e>
-              <m:r>
-                <m:rPr>
-                  <m:sty m:val="p"/>
-                </m:rPr>
-                <w:rPr>
-                  <w:rFonts w:ascii="Cambria Math" w:eastAsiaTheme="minorEastAsia" w:hAnsi="Cambria Math" w:cs="David"/>
-                  <w:strike/>
-                  <w:color w:val="BFBFBF" w:themeColor="background1" w:themeShade="BF"/>
-                  <w:sz w:val="18"/>
-                  <w:szCs w:val="18"/>
-                </w:rPr>
-                <m:t>CA</m:t>
-              </m:r>
-            </m:e>
-          </m:mr>
-          <m:mr>
-            <m:e>
-              <m:r>
-                <m:rPr>
-                  <m:sty m:val="p"/>
-                </m:rPr>
-                <w:rPr>
-                  <w:rFonts w:ascii="Cambria Math" w:eastAsiaTheme="minorEastAsia" w:hAnsi="Cambria Math" w:cs="David"/>
-                  <w:sz w:val="18"/>
-                  <w:szCs w:val="18"/>
-                </w:rPr>
-                <m:t>BC</m:t>
-              </m:r>
-            </m:e>
-            <m:e>
-              <m:r>
-                <m:rPr>
-                  <m:sty m:val="p"/>
-                </m:rPr>
-                <w:rPr>
-                  <w:rFonts w:ascii="Cambria Math" w:eastAsiaTheme="minorEastAsia" w:hAnsi="Cambria Math" w:cs="David"/>
-                  <w:strike/>
-                  <w:color w:val="BFBFBF" w:themeColor="background1" w:themeShade="BF"/>
-                  <w:sz w:val="20"/>
-                  <w:szCs w:val="20"/>
-                </w:rPr>
-                <m:t>CB</m:t>
-              </m:r>
-            </m:e>
-          </m:mr>
-        </m:m>
+          </m:dPr>
+          <m:e>
+            <m:r>
+              <w:rPr>
+                <w:rFonts w:ascii="Cambria Math" w:eastAsiaTheme="minorEastAsia" w:hAnsi="Cambria Math" w:cs="David"/>
+                <w:color w:val="A6A6A6" w:themeColor="background1" w:themeShade="A6"/>
+                <w:sz w:val="20"/>
+                <w:szCs w:val="20"/>
+              </w:rPr>
+              <m:t>P</m:t>
+            </m:r>
+            <m:d>
+              <m:dPr>
+                <m:ctrlPr>
+                  <w:rPr>
+                    <w:rFonts w:ascii="Cambria Math" w:eastAsiaTheme="minorEastAsia" w:hAnsi="Cambria Math" w:cs="David"/>
+                    <w:i/>
+                    <w:color w:val="A6A6A6" w:themeColor="background1" w:themeShade="A6"/>
+                    <w:sz w:val="20"/>
+                    <w:szCs w:val="20"/>
+                  </w:rPr>
+                </m:ctrlPr>
+              </m:dPr>
+              <m:e>
+                <m:d>
+                  <m:dPr>
+                    <m:begChr m:val="{"/>
+                    <m:endChr m:val="}"/>
+                    <m:ctrlPr>
+                      <w:rPr>
+                        <w:rFonts w:ascii="Cambria Math" w:eastAsiaTheme="minorEastAsia" w:hAnsi="Cambria Math" w:cs="David"/>
+                        <w:i/>
+                        <w:color w:val="A6A6A6" w:themeColor="background1" w:themeShade="A6"/>
+                        <w:sz w:val="20"/>
+                        <w:szCs w:val="20"/>
+                      </w:rPr>
+                    </m:ctrlPr>
+                  </m:dPr>
+                  <m:e>
+                    <m:r>
+                      <w:rPr>
+                        <w:rFonts w:ascii="Cambria Math" w:eastAsiaTheme="minorEastAsia" w:hAnsi="Cambria Math" w:cs="David"/>
+                        <w:color w:val="A6A6A6" w:themeColor="background1" w:themeShade="A6"/>
+                        <w:sz w:val="20"/>
+                        <w:szCs w:val="20"/>
+                      </w:rPr>
+                      <m:t>…</m:t>
+                    </m:r>
+                  </m:e>
+                </m:d>
+              </m:e>
+            </m:d>
+          </m:e>
+        </m:d>
       </m:oMath>
     </w:p>
     <w:p>
@@ -8066,6 +8416,15 @@
         <w:spacing w:after="80" w:line="360" w:lineRule="auto"/>
         <w:jc w:val="center"/>
         <w:rPr>
+          <w:rFonts w:ascii="David" w:hAnsi="David" w:cs="David" w:hint="cs"/>
+          <w:b/>
+          <w:bCs/>
+          <w:sz w:val="34"/>
+          <w:szCs w:val="34"/>
+        </w:rPr>
+      </w:pPr>
+      <w:r>
+        <w:rPr>
           <w:rFonts w:ascii="David" w:hAnsi="David" w:cs="David"/>
           <w:b/>
           <w:bCs/>
@@ -8073,18 +8432,32 @@
           <w:szCs w:val="34"/>
           <w:rtl/>
         </w:rPr>
-      </w:pPr>
-      <w:r>
-        <w:rPr>
-          <w:rFonts w:ascii="David" w:hAnsi="David" w:cs="David"/>
+        <w:t>קומבינציה עם חזרות</w:t>
+      </w:r>
+      <w:r>
+        <w:rPr>
+          <w:rFonts w:ascii="David" w:hAnsi="David" w:cs="David" w:hint="cs"/>
           <w:b/>
           <w:bCs/>
           <w:sz w:val="34"/>
           <w:szCs w:val="34"/>
           <w:rtl/>
         </w:rPr>
-        <w:t>קומבינציה עם חזרות</w:t>
-      </w:r>
+        <w:t xml:space="preserve">: </w:t>
+      </w:r>
+      <m:oMath>
+        <m:r>
+          <m:rPr>
+            <m:sty m:val="bi"/>
+          </m:rPr>
+          <w:rPr>
+            <w:rFonts w:ascii="Cambria Math" w:hAnsi="Cambria Math" w:cs="David"/>
+            <w:sz w:val="34"/>
+            <w:szCs w:val="34"/>
+          </w:rPr>
+          <m:t>D(n,k)</m:t>
+        </m:r>
+      </m:oMath>
     </w:p>
     <w:p>
       <w:pPr>
@@ -14515,7 +14888,6 @@
   <w:style w:type="character" w:default="1" w:styleId="DefaultParagraphFont">
     <w:name w:val="Default Paragraph Font"/>
     <w:uiPriority w:val="1"/>
-    <w:semiHidden/>
     <w:unhideWhenUsed/>
   </w:style>
   <w:style w:type="table" w:default="1" w:styleId="TableNormal">

</xml_diff>